<commit_message>
updated with new questions from the textbook
</commit_message>
<xml_diff>
--- a/Exercises.docx
+++ b/Exercises.docx
@@ -3646,8 +3646,6 @@
         </w:rPr>
         <w:t>0</w:t>
       </w:r>
-      <w:bookmarkStart w:id="0" w:name="_GoBack"/>
-      <w:bookmarkEnd w:id="0"/>
       <w:r>
         <w:rPr>
           <w:lang w:val="en-US"/>
@@ -7369,8 +7367,16 @@
         <w:rPr>
           <w:lang w:val="en-US"/>
         </w:rPr>
-        <w:t>6.60, 6.61, 7.49, 7.50, 9.49, 9.51</w:t>
-      </w:r>
+        <w:t xml:space="preserve">6.60, 6.61, 7.49, 7.50, 9.49, </w:t>
+      </w:r>
+      <w:r>
+        <w:rPr>
+          <w:lang w:val="en-US"/>
+        </w:rPr>
+        <w:t>10.3, 10.6, 10.12, 10.13, 10.15, 10.23</w:t>
+      </w:r>
+      <w:bookmarkStart w:id="0" w:name="_GoBack"/>
+      <w:bookmarkEnd w:id="0"/>
     </w:p>
     <w:sectPr>
       <w:pgSz w:w="11906" w:h="16838"/>
@@ -14107,7 +14113,7 @@
 </file>
 
 <file path=customXml/itemProps1.xml><?xml version="1.0" encoding="utf-8"?>
-<ds:datastoreItem xmlns:ds="http://schemas.openxmlformats.org/officeDocument/2006/customXml" ds:itemID="{9C3C2381-86DF-453B-B25C-BEAAFB2F2969}">
+<ds:datastoreItem xmlns:ds="http://schemas.openxmlformats.org/officeDocument/2006/customXml" ds:itemID="{74CF8E4B-8607-4894-BB80-66F927D384A7}">
   <ds:schemaRefs>
     <ds:schemaRef ds:uri="http://schemas.openxmlformats.org/officeDocument/2006/bibliography"/>
   </ds:schemaRefs>

</xml_diff>